<commit_message>
Correção Sprint 2 atualizacao CAD
Atividade de Correção Sprint 2 prevista no Cronograma
</commit_message>
<xml_diff>
--- a/Entregavel_02/Sprint_02/GPR/Documentos GPR/GPR-CAD-CRONOGRAMA_E_ATIVIDADES_DETALHADAS.docx
+++ b/Entregavel_02/Sprint_02/GPR/Documentos GPR/GPR-CAD-CRONOGRAMA_E_ATIVIDADES_DETALHADAS.docx
@@ -636,6 +636,228 @@
               <w:pStyle w:val="normal0"/>
               <w:spacing w:before="60" w:after="60" w:line="240" w:lineRule="auto"/>
               <w:contextualSpacing w:val="0"/>
+              <w:jc w:val="center"/>
+            </w:pPr>
+            <w:r>
+              <w:t>Guilherme Caixeta</w:t>
+            </w:r>
+          </w:p>
+        </w:tc>
+      </w:tr>
+      <w:tr>
+        <w:trPr>
+          <w:cnfStyle w:val="000000010000"/>
+        </w:trPr>
+        <w:tc>
+          <w:tcPr>
+            <w:cnfStyle w:val="000010000000"/>
+            <w:tcW w:w="1420" w:type="dxa"/>
+            <w:tcBorders>
+              <w:top w:val="single" w:sz="6" w:space="0" w:color="000000"/>
+              <w:left w:val="single" w:sz="6" w:space="0" w:color="000000"/>
+              <w:bottom w:val="single" w:sz="6" w:space="0" w:color="000000"/>
+            </w:tcBorders>
+            <w:shd w:val="clear" w:color="auto" w:fill="FFFFFF"/>
+            <w:vAlign w:val="center"/>
+          </w:tcPr>
+          <w:p>
+            <w:pPr>
+              <w:pStyle w:val="normal0"/>
+              <w:spacing w:before="60" w:after="60" w:line="240" w:lineRule="auto"/>
+              <w:jc w:val="center"/>
+            </w:pPr>
+            <w:r>
+              <w:t>08/02/2016</w:t>
+            </w:r>
+          </w:p>
+        </w:tc>
+        <w:tc>
+          <w:tcPr>
+            <w:cnfStyle w:val="000001000000"/>
+            <w:tcW w:w="1120" w:type="dxa"/>
+            <w:tcBorders>
+              <w:top w:val="single" w:sz="6" w:space="0" w:color="000000"/>
+              <w:left w:val="single" w:sz="6" w:space="0" w:color="000000"/>
+              <w:bottom w:val="single" w:sz="6" w:space="0" w:color="000000"/>
+            </w:tcBorders>
+            <w:shd w:val="clear" w:color="auto" w:fill="FFFFFF"/>
+            <w:vAlign w:val="center"/>
+          </w:tcPr>
+          <w:p>
+            <w:pPr>
+              <w:pStyle w:val="normal0"/>
+              <w:spacing w:before="60" w:after="60" w:line="240" w:lineRule="auto"/>
+              <w:jc w:val="center"/>
+            </w:pPr>
+            <w:r>
+              <w:t>1.2</w:t>
+            </w:r>
+          </w:p>
+        </w:tc>
+        <w:tc>
+          <w:tcPr>
+            <w:cnfStyle w:val="000010000000"/>
+            <w:tcW w:w="3020" w:type="dxa"/>
+            <w:tcBorders>
+              <w:top w:val="single" w:sz="6" w:space="0" w:color="000000"/>
+              <w:left w:val="single" w:sz="6" w:space="0" w:color="000000"/>
+              <w:bottom w:val="single" w:sz="6" w:space="0" w:color="000000"/>
+            </w:tcBorders>
+            <w:shd w:val="clear" w:color="auto" w:fill="FFFFFF"/>
+            <w:vAlign w:val="center"/>
+          </w:tcPr>
+          <w:p>
+            <w:pPr>
+              <w:pStyle w:val="normal0"/>
+              <w:spacing w:before="60" w:after="60" w:line="240" w:lineRule="auto"/>
+              <w:jc w:val="center"/>
+            </w:pPr>
+            <w:r>
+              <w:t xml:space="preserve">Inicio </w:t>
+            </w:r>
+            <w:proofErr w:type="spellStart"/>
+            <w:r>
+              <w:t>Sprint</w:t>
+            </w:r>
+            <w:proofErr w:type="spellEnd"/>
+            <w:r>
+              <w:t xml:space="preserve"> </w:t>
+            </w:r>
+            <w:proofErr w:type="gramStart"/>
+            <w:r>
+              <w:t>1</w:t>
+            </w:r>
+            <w:proofErr w:type="gramEnd"/>
+          </w:p>
+        </w:tc>
+        <w:tc>
+          <w:tcPr>
+            <w:cnfStyle w:val="000001000000"/>
+            <w:tcW w:w="3480" w:type="dxa"/>
+            <w:tcBorders>
+              <w:top w:val="single" w:sz="6" w:space="0" w:color="000000"/>
+              <w:left w:val="single" w:sz="6" w:space="0" w:color="000000"/>
+              <w:bottom w:val="single" w:sz="6" w:space="0" w:color="000000"/>
+              <w:right w:val="single" w:sz="6" w:space="0" w:color="000000"/>
+            </w:tcBorders>
+            <w:shd w:val="clear" w:color="auto" w:fill="FFFFFF"/>
+            <w:vAlign w:val="center"/>
+          </w:tcPr>
+          <w:p>
+            <w:pPr>
+              <w:pStyle w:val="normal0"/>
+              <w:spacing w:before="60" w:after="60" w:line="240" w:lineRule="auto"/>
+              <w:jc w:val="center"/>
+            </w:pPr>
+            <w:r>
+              <w:t>Guilherme Caixeta</w:t>
+            </w:r>
+          </w:p>
+        </w:tc>
+      </w:tr>
+      <w:tr>
+        <w:trPr>
+          <w:cnfStyle w:val="000000100000"/>
+        </w:trPr>
+        <w:tc>
+          <w:tcPr>
+            <w:cnfStyle w:val="000010000000"/>
+            <w:tcW w:w="1420" w:type="dxa"/>
+            <w:tcBorders>
+              <w:top w:val="single" w:sz="6" w:space="0" w:color="000000"/>
+              <w:left w:val="single" w:sz="6" w:space="0" w:color="000000"/>
+              <w:bottom w:val="single" w:sz="6" w:space="0" w:color="000000"/>
+            </w:tcBorders>
+            <w:shd w:val="clear" w:color="auto" w:fill="FFFFFF"/>
+            <w:vAlign w:val="center"/>
+          </w:tcPr>
+          <w:p>
+            <w:pPr>
+              <w:pStyle w:val="normal0"/>
+              <w:spacing w:before="60" w:after="60" w:line="240" w:lineRule="auto"/>
+              <w:jc w:val="center"/>
+            </w:pPr>
+            <w:r>
+              <w:t>12/02/2016</w:t>
+            </w:r>
+          </w:p>
+        </w:tc>
+        <w:tc>
+          <w:tcPr>
+            <w:cnfStyle w:val="000001000000"/>
+            <w:tcW w:w="1120" w:type="dxa"/>
+            <w:tcBorders>
+              <w:top w:val="single" w:sz="6" w:space="0" w:color="000000"/>
+              <w:left w:val="single" w:sz="6" w:space="0" w:color="000000"/>
+              <w:bottom w:val="single" w:sz="6" w:space="0" w:color="000000"/>
+            </w:tcBorders>
+            <w:shd w:val="clear" w:color="auto" w:fill="FFFFFF"/>
+            <w:vAlign w:val="center"/>
+          </w:tcPr>
+          <w:p>
+            <w:pPr>
+              <w:pStyle w:val="normal0"/>
+              <w:spacing w:before="60" w:after="60" w:line="240" w:lineRule="auto"/>
+              <w:jc w:val="center"/>
+            </w:pPr>
+            <w:r>
+              <w:t>1.3</w:t>
+            </w:r>
+          </w:p>
+        </w:tc>
+        <w:tc>
+          <w:tcPr>
+            <w:cnfStyle w:val="000010000000"/>
+            <w:tcW w:w="3020" w:type="dxa"/>
+            <w:tcBorders>
+              <w:top w:val="single" w:sz="6" w:space="0" w:color="000000"/>
+              <w:left w:val="single" w:sz="6" w:space="0" w:color="000000"/>
+              <w:bottom w:val="single" w:sz="6" w:space="0" w:color="000000"/>
+            </w:tcBorders>
+            <w:shd w:val="clear" w:color="auto" w:fill="FFFFFF"/>
+            <w:vAlign w:val="center"/>
+          </w:tcPr>
+          <w:p>
+            <w:pPr>
+              <w:pStyle w:val="normal0"/>
+              <w:spacing w:before="60" w:after="60" w:line="240" w:lineRule="auto"/>
+              <w:jc w:val="center"/>
+            </w:pPr>
+            <w:r>
+              <w:t xml:space="preserve">Correção </w:t>
+            </w:r>
+            <w:proofErr w:type="spellStart"/>
+            <w:r>
+              <w:t>Sprint</w:t>
+            </w:r>
+            <w:proofErr w:type="spellEnd"/>
+            <w:r>
+              <w:t xml:space="preserve"> </w:t>
+            </w:r>
+            <w:proofErr w:type="gramStart"/>
+            <w:r>
+              <w:t>1</w:t>
+            </w:r>
+            <w:proofErr w:type="gramEnd"/>
+          </w:p>
+        </w:tc>
+        <w:tc>
+          <w:tcPr>
+            <w:cnfStyle w:val="000001000000"/>
+            <w:tcW w:w="3480" w:type="dxa"/>
+            <w:tcBorders>
+              <w:top w:val="single" w:sz="6" w:space="0" w:color="000000"/>
+              <w:left w:val="single" w:sz="6" w:space="0" w:color="000000"/>
+              <w:bottom w:val="single" w:sz="6" w:space="0" w:color="000000"/>
+              <w:right w:val="single" w:sz="6" w:space="0" w:color="000000"/>
+            </w:tcBorders>
+            <w:shd w:val="clear" w:color="auto" w:fill="FFFFFF"/>
+            <w:vAlign w:val="center"/>
+          </w:tcPr>
+          <w:p>
+            <w:pPr>
+              <w:pStyle w:val="normal0"/>
+              <w:spacing w:before="60" w:after="60" w:line="240" w:lineRule="auto"/>
               <w:jc w:val="center"/>
             </w:pPr>
             <w:r>
@@ -2113,6 +2335,7 @@
                 <w:sz w:val="24"/>
                 <w:szCs w:val="24"/>
               </w:rPr>
+              <w:lastRenderedPageBreak/>
               <w:t>CRON7</w:t>
             </w:r>
           </w:p>
@@ -2309,7 +2532,6 @@
                 <w:sz w:val="24"/>
                 <w:szCs w:val="24"/>
               </w:rPr>
-              <w:lastRenderedPageBreak/>
               <w:t>CRON8</w:t>
             </w:r>
           </w:p>
@@ -3867,7 +4089,7 @@
               <w:spacing w:line="240" w:lineRule="auto"/>
             </w:pPr>
             <w:r>
-              <w:t>Aprovado</w:t>
+              <w:t>Realizado</w:t>
             </w:r>
           </w:p>
         </w:tc>
@@ -4173,7 +4395,6 @@
                     <w:rPr>
                       <w:b/>
                     </w:rPr>
-                    <w:lastRenderedPageBreak/>
                     <w:t xml:space="preserve">Artefatos </w:t>
                   </w:r>
                 </w:p>
@@ -5182,6 +5403,7 @@
                     <w:spacing w:line="240" w:lineRule="auto"/>
                   </w:pPr>
                   <w:r>
+                    <w:lastRenderedPageBreak/>
                     <w:t>Guilherme Caixeta</w:t>
                   </w:r>
                 </w:p>
@@ -5208,6 +5430,7 @@
                       <w:szCs w:val="20"/>
                       <w:highlight w:val="white"/>
                     </w:rPr>
+                    <w:lastRenderedPageBreak/>
                     <w:t>Plano de Gerencia de Configuração</w:t>
                   </w:r>
                 </w:p>
@@ -5382,7 +5605,7 @@
               <w:jc w:val="both"/>
             </w:pPr>
             <w:r>
-              <w:t>Aprovado</w:t>
+              <w:t>Realizado</w:t>
             </w:r>
           </w:p>
         </w:tc>
@@ -5697,7 +5920,7 @@
               <w:jc w:val="both"/>
             </w:pPr>
             <w:r>
-              <w:t>Aprovado</w:t>
+              <w:t>Realizado</w:t>
             </w:r>
           </w:p>
         </w:tc>
@@ -5864,36 +6087,7 @@
             </w:r>
             <w:proofErr w:type="spellEnd"/>
             <w:r>
-              <w:t xml:space="preserve"> </w:t>
-            </w:r>
-            <w:proofErr w:type="gramStart"/>
-            <w:r>
-              <w:t>1</w:t>
-            </w:r>
-            <w:proofErr w:type="gramEnd"/>
-          </w:p>
-          <w:p>
-            <w:pPr>
-              <w:pStyle w:val="normal0"/>
-              <w:widowControl w:val="0"/>
-              <w:numPr>
-                <w:ilvl w:val="0"/>
-                <w:numId w:val="1"/>
-              </w:numPr>
-              <w:spacing w:line="240" w:lineRule="auto"/>
-              <w:ind w:hanging="360"/>
-              <w:contextualSpacing/>
-            </w:pPr>
-            <w:r>
-              <w:t xml:space="preserve">Poderão ser criadas novas atividades (este cronograma </w:t>
-            </w:r>
-            <w:proofErr w:type="spellStart"/>
-            <w:r>
-              <w:t>sera</w:t>
-            </w:r>
-            <w:proofErr w:type="spellEnd"/>
-            <w:r>
-              <w:t xml:space="preserve"> atualizado)</w:t>
+              <w:t xml:space="preserve"> 1</w:t>
             </w:r>
           </w:p>
         </w:tc>
@@ -6036,7 +6230,7 @@
               <w:jc w:val="both"/>
             </w:pPr>
             <w:r>
-              <w:t>Aprovado</w:t>
+              <w:t>Realizado</w:t>
             </w:r>
           </w:p>
         </w:tc>
@@ -6205,30 +6399,6 @@
               <w:t>1</w:t>
             </w:r>
             <w:proofErr w:type="gramEnd"/>
-          </w:p>
-          <w:p>
-            <w:pPr>
-              <w:pStyle w:val="normal0"/>
-              <w:widowControl w:val="0"/>
-              <w:numPr>
-                <w:ilvl w:val="0"/>
-                <w:numId w:val="1"/>
-              </w:numPr>
-              <w:spacing w:line="240" w:lineRule="auto"/>
-              <w:ind w:hanging="360"/>
-              <w:contextualSpacing/>
-            </w:pPr>
-            <w:r>
-              <w:t xml:space="preserve">Poderão ser criadas novas atividades (este cronograma </w:t>
-            </w:r>
-            <w:proofErr w:type="spellStart"/>
-            <w:r>
-              <w:t>sera</w:t>
-            </w:r>
-            <w:proofErr w:type="spellEnd"/>
-            <w:r>
-              <w:t xml:space="preserve"> atualizado)</w:t>
-            </w:r>
           </w:p>
         </w:tc>
       </w:tr>
@@ -6365,7 +6535,7 @@
               <w:jc w:val="both"/>
             </w:pPr>
             <w:r>
-              <w:t>Aprovado</w:t>
+              <w:t>Realizado</w:t>
             </w:r>
           </w:p>
         </w:tc>
@@ -6418,7 +6588,21 @@
                 <w:sz w:val="24"/>
                 <w:szCs w:val="24"/>
               </w:rPr>
-              <w:t>13/02/2016</w:t>
+              <w:t>1</w:t>
+            </w:r>
+            <w:r>
+              <w:rPr>
+                <w:sz w:val="24"/>
+                <w:szCs w:val="24"/>
+              </w:rPr>
+              <w:t>2</w:t>
+            </w:r>
+            <w:r>
+              <w:rPr>
+                <w:sz w:val="24"/>
+                <w:szCs w:val="24"/>
+              </w:rPr>
+              <w:t>/02/2016</w:t>
             </w:r>
           </w:p>
         </w:tc>
@@ -6537,30 +6721,6 @@
             <w:proofErr w:type="gramEnd"/>
             <w:r>
               <w:t xml:space="preserve"> para que possa atender todos os documentos da GPR, GRE, GQA e GCO</w:t>
-            </w:r>
-          </w:p>
-          <w:p>
-            <w:pPr>
-              <w:pStyle w:val="normal0"/>
-              <w:widowControl w:val="0"/>
-              <w:numPr>
-                <w:ilvl w:val="0"/>
-                <w:numId w:val="1"/>
-              </w:numPr>
-              <w:spacing w:line="240" w:lineRule="auto"/>
-              <w:ind w:hanging="360"/>
-              <w:contextualSpacing/>
-            </w:pPr>
-            <w:r>
-              <w:t xml:space="preserve">Poderão ser criadas novas atividades (este cronograma </w:t>
-            </w:r>
-            <w:proofErr w:type="spellStart"/>
-            <w:r>
-              <w:t>sera</w:t>
-            </w:r>
-            <w:proofErr w:type="spellEnd"/>
-            <w:r>
-              <w:t xml:space="preserve"> atualizado)</w:t>
             </w:r>
           </w:p>
         </w:tc>
@@ -6872,15 +7032,23 @@
               <w:contextualSpacing/>
             </w:pPr>
             <w:r>
-              <w:t xml:space="preserve">Poderão ser criadas novas atividades (este cronograma </w:t>
+              <w:t xml:space="preserve">Reunião com avaliador do projeto </w:t>
             </w:r>
             <w:proofErr w:type="spellStart"/>
             <w:r>
-              <w:t>sera</w:t>
+              <w:t>Prof</w:t>
             </w:r>
             <w:proofErr w:type="spellEnd"/>
             <w:r>
-              <w:t xml:space="preserve"> atualizado)</w:t>
+              <w:t xml:space="preserve"> </w:t>
+            </w:r>
+            <w:proofErr w:type="spellStart"/>
+            <w:r>
+              <w:t>Adailton</w:t>
+            </w:r>
+            <w:proofErr w:type="spellEnd"/>
+            <w:r>
+              <w:t xml:space="preserve"> 13/02/2016</w:t>
             </w:r>
           </w:p>
         </w:tc>
@@ -7274,7 +7442,6 @@
           <w:sz w:val="48"/>
           <w:szCs w:val="48"/>
         </w:rPr>
-        <w:lastRenderedPageBreak/>
         <w:t>4. Aprovação</w:t>
       </w:r>
     </w:p>
@@ -7292,6 +7459,7 @@
         <w:jc w:val="both"/>
       </w:pPr>
       <w:r>
+        <w:lastRenderedPageBreak/>
         <w:t xml:space="preserve">As partes a seguir relacionadas concordam com o conteúdo deste Cronograma e Atividade </w:t>
       </w:r>
       <w:proofErr w:type="gramStart"/>
@@ -8481,7 +8649,7 @@
               <w:sz w:val="24"/>
               <w:szCs w:val="24"/>
             </w:rPr>
-            <w:t>Versão: 1.0</w:t>
+            <w:t>Versão: 1.3</w:t>
           </w:r>
         </w:p>
       </w:tc>
@@ -8541,7 +8709,14 @@
               <w:sz w:val="24"/>
               <w:szCs w:val="24"/>
             </w:rPr>
-            <w:t>Data: 04/02/2016</w:t>
+            <w:t>Data: 12</w:t>
+          </w:r>
+          <w:r>
+            <w:rPr>
+              <w:sz w:val="24"/>
+              <w:szCs w:val="24"/>
+            </w:rPr>
+            <w:t>/02/2016</w:t>
           </w:r>
         </w:p>
       </w:tc>

</xml_diff>